<commit_message>
perf: fix document format
</commit_message>
<xml_diff>
--- a/server/files/monthly.docx
+++ b/server/files/monthly.docx
@@ -230,7 +230,23 @@
           <w:szCs w:val="24"/>
         </w:rPr>
         <w:tab/>
-        <w:t>Control Number: {{control_no}}</w:t>
+        <w:t>Control Number: {{</w:t>
+      </w:r>
+      <w:proofErr w:type="spellStart"/>
+      <w:r>
+        <w:rPr>
+          <w:sz w:val="24"/>
+          <w:szCs w:val="24"/>
+        </w:rPr>
+        <w:t>control_no</w:t>
+      </w:r>
+      <w:proofErr w:type="spellEnd"/>
+      <w:r>
+        <w:rPr>
+          <w:sz w:val="24"/>
+          <w:szCs w:val="24"/>
+        </w:rPr>
+        <w:t>}}</w:t>
       </w:r>
     </w:p>
     <w:p>
@@ -428,7 +444,23 @@
                 <w:sz w:val="24"/>
                 <w:szCs w:val="24"/>
               </w:rPr>
-              <w:t>{{action_taken}}</w:t>
+              <w:t>{{</w:t>
+            </w:r>
+            <w:proofErr w:type="spellStart"/>
+            <w:r>
+              <w:rPr>
+                <w:sz w:val="24"/>
+                <w:szCs w:val="24"/>
+              </w:rPr>
+              <w:t>action_taken</w:t>
+            </w:r>
+            <w:proofErr w:type="spellEnd"/>
+            <w:r>
+              <w:rPr>
+                <w:sz w:val="24"/>
+                <w:szCs w:val="24"/>
+              </w:rPr>
+              <w:t>}}</w:t>
             </w:r>
           </w:p>
         </w:tc>
@@ -524,33 +556,14 @@
               <w:rPr>
                 <w:sz w:val="24"/>
                 <w:szCs w:val="24"/>
-                <w:u w:val="single"/>
-              </w:rPr>
-            </w:pPr>
-            <w:r>
-              <w:rPr>
-                <w:sz w:val="24"/>
-                <w:szCs w:val="24"/>
-                <w:u w:val="single"/>
-              </w:rPr>
-              <w:tab/>
-              <w:t xml:space="preserve">         {{personnel}}</w:t>
-            </w:r>
-            <w:r>
-              <w:rPr>
-                <w:sz w:val="24"/>
-                <w:szCs w:val="24"/>
-                <w:u w:val="single"/>
-              </w:rPr>
-              <w:tab/>
-            </w:r>
-            <w:r>
-              <w:rPr>
-                <w:sz w:val="24"/>
-                <w:szCs w:val="24"/>
-                <w:u w:val="single"/>
-              </w:rPr>
-              <w:tab/>
+              </w:rPr>
+            </w:pPr>
+            <w:r>
+              <w:rPr>
+                <w:sz w:val="24"/>
+                <w:szCs w:val="24"/>
+              </w:rPr>
+              <w:t>{{personnel}}</w:t>
             </w:r>
           </w:p>
           <w:p>
@@ -587,42 +600,14 @@
               <w:rPr>
                 <w:sz w:val="24"/>
                 <w:szCs w:val="24"/>
-                <w:u w:val="single"/>
-              </w:rPr>
-            </w:pPr>
-            <w:r>
-              <w:rPr>
-                <w:sz w:val="24"/>
-                <w:szCs w:val="24"/>
-                <w:u w:val="single"/>
-              </w:rPr>
-              <w:tab/>
-              <w:t xml:space="preserve">      </w:t>
-            </w:r>
-            <w:r>
-              <w:rPr>
-                <w:sz w:val="24"/>
-                <w:szCs w:val="24"/>
-                <w:u w:val="single"/>
-              </w:rPr>
-              <w:tab/>
+              </w:rPr>
+            </w:pPr>
+            <w:r>
+              <w:rPr>
+                <w:sz w:val="24"/>
+                <w:szCs w:val="24"/>
+              </w:rPr>
               <w:t>{{date}}</w:t>
-            </w:r>
-            <w:r>
-              <w:rPr>
-                <w:sz w:val="24"/>
-                <w:szCs w:val="24"/>
-                <w:u w:val="single"/>
-              </w:rPr>
-              <w:tab/>
-            </w:r>
-            <w:r>
-              <w:rPr>
-                <w:sz w:val="24"/>
-                <w:szCs w:val="24"/>
-                <w:u w:val="single"/>
-              </w:rPr>
-              <w:tab/>
             </w:r>
           </w:p>
           <w:p>
@@ -699,57 +684,30 @@
               <w:rPr>
                 <w:sz w:val="24"/>
                 <w:szCs w:val="24"/>
-                <w:u w:val="single"/>
-              </w:rPr>
-            </w:pPr>
-            <w:r>
-              <w:rPr>
-                <w:sz w:val="24"/>
-                <w:szCs w:val="24"/>
-                <w:u w:val="single"/>
-              </w:rPr>
-              <w:tab/>
-              <w:t xml:space="preserve">        </w:t>
-            </w:r>
-            <w:r>
-              <w:rPr>
-                <w:sz w:val="24"/>
-                <w:szCs w:val="24"/>
-                <w:u w:val="single"/>
-              </w:rPr>
-              <w:t xml:space="preserve">  </w:t>
-            </w:r>
-            <w:r>
-              <w:rPr>
-                <w:sz w:val="24"/>
-                <w:szCs w:val="24"/>
-                <w:u w:val="single"/>
+              </w:rPr>
+            </w:pPr>
+            <w:r>
+              <w:rPr>
+                <w:sz w:val="24"/>
+                <w:szCs w:val="24"/>
               </w:rPr>
               <w:t>{{</w:t>
             </w:r>
-            <w:r>
-              <w:rPr>
-                <w:sz w:val="24"/>
-                <w:szCs w:val="24"/>
-                <w:u w:val="single"/>
-              </w:rPr>
-              <w:t>incharge}}</w:t>
-            </w:r>
-            <w:r>
-              <w:rPr>
-                <w:sz w:val="24"/>
-                <w:szCs w:val="24"/>
-                <w:u w:val="single"/>
-              </w:rPr>
-              <w:tab/>
-            </w:r>
-            <w:r>
-              <w:rPr>
-                <w:sz w:val="24"/>
-                <w:szCs w:val="24"/>
-                <w:u w:val="single"/>
-              </w:rPr>
-              <w:tab/>
+            <w:proofErr w:type="spellStart"/>
+            <w:r>
+              <w:rPr>
+                <w:sz w:val="24"/>
+                <w:szCs w:val="24"/>
+              </w:rPr>
+              <w:t>incharge</w:t>
+            </w:r>
+            <w:proofErr w:type="spellEnd"/>
+            <w:r>
+              <w:rPr>
+                <w:sz w:val="24"/>
+                <w:szCs w:val="24"/>
+              </w:rPr>
+              <w:t>}}</w:t>
             </w:r>
           </w:p>
           <w:p>
@@ -794,64 +752,14 @@
               <w:rPr>
                 <w:sz w:val="24"/>
                 <w:szCs w:val="24"/>
-                <w:u w:val="single"/>
-              </w:rPr>
-            </w:pPr>
-            <w:r>
-              <w:rPr>
-                <w:sz w:val="24"/>
-                <w:szCs w:val="24"/>
-                <w:u w:val="single"/>
-              </w:rPr>
-              <w:tab/>
-            </w:r>
-            <w:r>
-              <w:rPr>
-                <w:sz w:val="24"/>
-                <w:szCs w:val="24"/>
-                <w:u w:val="single"/>
-              </w:rPr>
-              <w:tab/>
-            </w:r>
-            <w:r>
-              <w:rPr>
-                <w:sz w:val="24"/>
-                <w:szCs w:val="24"/>
-                <w:u w:val="single"/>
-              </w:rPr>
-              <w:t>{{</w:t>
-            </w:r>
-            <w:r>
-              <w:rPr>
-                <w:sz w:val="24"/>
-                <w:szCs w:val="24"/>
-                <w:u w:val="single"/>
-              </w:rPr>
-              <w:t>dean</w:t>
-            </w:r>
-            <w:r>
-              <w:rPr>
-                <w:sz w:val="24"/>
-                <w:szCs w:val="24"/>
-                <w:u w:val="single"/>
-              </w:rPr>
-              <w:t>}}</w:t>
-            </w:r>
-            <w:r>
-              <w:rPr>
-                <w:sz w:val="24"/>
-                <w:szCs w:val="24"/>
-                <w:u w:val="single"/>
-              </w:rPr>
-              <w:tab/>
-            </w:r>
-            <w:r>
-              <w:rPr>
-                <w:sz w:val="24"/>
-                <w:szCs w:val="24"/>
-                <w:u w:val="single"/>
-              </w:rPr>
-              <w:tab/>
+              </w:rPr>
+            </w:pPr>
+            <w:r>
+              <w:rPr>
+                <w:sz w:val="24"/>
+                <w:szCs w:val="24"/>
+              </w:rPr>
+              <w:t>{{dean}}</w:t>
             </w:r>
           </w:p>
           <w:p>

</xml_diff>